<commit_message>
refactored image functionality to support images in tables
Created ImageManager class to keep track of all images, and write media objects to the zip at the end to prevent corruption.

ImageManager is also responsible for writing new images to the zip

Also created a RelationshipsManager class for creating new relationships (e.g. for new images) as well as keeping track of existing relationships
</commit_message>
<xml_diff>
--- a/test/templates/temp_table.docx
+++ b/test/templates/temp_table.docx
@@ -10,10 +10,10 @@
         <w:tblCaption w:val="TABLE_01"/>
       </w:tblPr>
       <w:tblGrid>
-        <w:gridCol w:w="2129"/>
-        <w:gridCol w:w="2129"/>
-        <w:gridCol w:w="2129"/>
-        <w:gridCol w:w="2129"/>
+        <w:gridCol w:w="4547"/>
+        <w:gridCol w:w="1323"/>
+        <w:gridCol w:w="1323"/>
+        <w:gridCol w:w="1323"/>
       </w:tblGrid>
       <w:tr>
         <w:trPr>
@@ -66,9 +66,54 @@
             <w:tcW w:w="2129" w:type="dxa"/>
           </w:tcPr>
           <w:p>
+            <w:bookmarkStart w:id="0" w:name="_GoBack"/>
             <w:r>
-              <w:t>[FIELD_01]</w:t>
+              <w:rPr>
+                <w:noProof/>
+              </w:rPr>
+              <w:drawing>
+                <wp:inline distT="0" distB="0" distL="0" distR="0" wp14:anchorId="7D057BED" wp14:editId="676F55F7">
+                  <wp:extent cx="2857500" cy="2540000"/>
+                  <wp:effectExtent l="0" t="0" r="12700" b="0"/>
+                  <wp:docPr id="1" name="Picture 1" title="table_image"/>
+                  <wp:cNvGraphicFramePr>
+                    <a:graphicFrameLocks xmlns:a="http://schemas.openxmlformats.org/drawingml/2006/main" noChangeAspect="1"/>
+                  </wp:cNvGraphicFramePr>
+                  <a:graphic xmlns:a="http://schemas.openxmlformats.org/drawingml/2006/main">
+                    <a:graphicData uri="http://schemas.openxmlformats.org/drawingml/2006/picture">
+                      <pic:pic xmlns:pic="http://schemas.openxmlformats.org/drawingml/2006/picture">
+                        <pic:nvPicPr>
+                          <pic:cNvPr id="0" name="Screen Shot 2014-10-09 at 3.12.12 pm.png"/>
+                          <pic:cNvPicPr/>
+                        </pic:nvPicPr>
+                        <pic:blipFill>
+                          <a:blip r:embed="rId7">
+                            <a:extLst>
+                              <a:ext uri="{28A0092B-C50C-407E-A947-70E740481C1C}">
+                                <a14:useLocalDpi xmlns:a14="http://schemas.microsoft.com/office/drawing/2010/main" val="0"/>
+                              </a:ext>
+                            </a:extLst>
+                          </a:blip>
+                          <a:stretch>
+                            <a:fillRect/>
+                          </a:stretch>
+                        </pic:blipFill>
+                        <pic:spPr>
+                          <a:xfrm>
+                            <a:off x="0" y="0"/>
+                            <a:ext cx="2857500" cy="2540000"/>
+                          </a:xfrm>
+                          <a:prstGeom prst="rect">
+                            <a:avLst/>
+                          </a:prstGeom>
+                        </pic:spPr>
+                      </pic:pic>
+                    </a:graphicData>
+                  </a:graphic>
+                </wp:inline>
+              </w:drawing>
             </w:r>
+            <w:bookmarkEnd w:id="0"/>
           </w:p>
         </w:tc>
         <w:tc>
@@ -103,10 +148,7 @@
         </w:tc>
       </w:tr>
     </w:tbl>
-    <w:p>
-      <w:bookmarkStart w:id="0" w:name="_GoBack"/>
-      <w:bookmarkEnd w:id="0"/>
-    </w:p>
+    <w:p/>
     <w:sectPr>
       <w:pgSz w:w="11900" w:h="16840"/>
       <w:pgMar w:top="1440" w:right="1800" w:bottom="1440" w:left="1800" w:header="708" w:footer="708" w:gutter="0"/>
@@ -403,6 +445,33 @@
       </w:tblCellMar>
     </w:tblPr>
   </w:style>
+  <w:style w:type="paragraph" w:styleId="BalloonText">
+    <w:name w:val="Balloon Text"/>
+    <w:basedOn w:val="Normal"/>
+    <w:link w:val="BalloonTextChar"/>
+    <w:uiPriority w:val="99"/>
+    <w:semiHidden/>
+    <w:unhideWhenUsed/>
+    <w:rsid w:val="00667EE4"/>
+    <w:rPr>
+      <w:rFonts w:ascii="Lucida Grande" w:hAnsi="Lucida Grande"/>
+      <w:sz w:val="18"/>
+      <w:szCs w:val="18"/>
+    </w:rPr>
+  </w:style>
+  <w:style w:type="character" w:customStyle="1" w:styleId="BalloonTextChar">
+    <w:name w:val="Balloon Text Char"/>
+    <w:basedOn w:val="DefaultParagraphFont"/>
+    <w:link w:val="BalloonText"/>
+    <w:uiPriority w:val="99"/>
+    <w:semiHidden/>
+    <w:rsid w:val="00667EE4"/>
+    <w:rPr>
+      <w:rFonts w:ascii="Lucida Grande" w:hAnsi="Lucida Grande"/>
+      <w:sz w:val="18"/>
+      <w:szCs w:val="18"/>
+    </w:rPr>
+  </w:style>
 </w:styles>
 </file>
 
@@ -653,6 +722,33 @@
         <w:right w:w="108" w:type="dxa"/>
       </w:tblCellMar>
     </w:tblPr>
+  </w:style>
+  <w:style w:type="paragraph" w:styleId="BalloonText">
+    <w:name w:val="Balloon Text"/>
+    <w:basedOn w:val="Normal"/>
+    <w:link w:val="BalloonTextChar"/>
+    <w:uiPriority w:val="99"/>
+    <w:semiHidden/>
+    <w:unhideWhenUsed/>
+    <w:rsid w:val="00667EE4"/>
+    <w:rPr>
+      <w:rFonts w:ascii="Lucida Grande" w:hAnsi="Lucida Grande"/>
+      <w:sz w:val="18"/>
+      <w:szCs w:val="18"/>
+    </w:rPr>
+  </w:style>
+  <w:style w:type="character" w:customStyle="1" w:styleId="BalloonTextChar">
+    <w:name w:val="Balloon Text Char"/>
+    <w:basedOn w:val="DefaultParagraphFont"/>
+    <w:link w:val="BalloonText"/>
+    <w:uiPriority w:val="99"/>
+    <w:semiHidden/>
+    <w:rsid w:val="00667EE4"/>
+    <w:rPr>
+      <w:rFonts w:ascii="Lucida Grande" w:hAnsi="Lucida Grande"/>
+      <w:sz w:val="18"/>
+      <w:szCs w:val="18"/>
+    </w:rPr>
   </w:style>
 </w:styles>
 </file>

</xml_diff>

<commit_message>
fixed scale + tick for waterfall
</commit_message>
<xml_diff>
--- a/test/templates/temp_table.docx
+++ b/test/templates/temp_table.docx
@@ -66,7 +66,6 @@
             <w:tcW w:w="2129" w:type="dxa"/>
           </w:tcPr>
           <w:p>
-            <w:bookmarkStart w:id="0" w:name="_GoBack"/>
             <w:r>
               <w:rPr>
                 <w:noProof/>
@@ -113,7 +112,6 @@
                 </wp:inline>
               </w:drawing>
             </w:r>
-            <w:bookmarkEnd w:id="0"/>
           </w:p>
         </w:tc>
         <w:tc>
@@ -147,6 +145,76 @@
           </w:p>
         </w:tc>
       </w:tr>
+    </w:tbl>
+    <w:p/>
+    <w:tbl>
+      <w:tblPr>
+        <w:tblStyle w:val="TableGrid"/>
+        <w:tblW w:w="0" w:type="auto"/>
+        <w:tblLook w:val="04A0" w:firstRow="1" w:lastRow="0" w:firstColumn="1" w:lastColumn="0" w:noHBand="0" w:noVBand="1"/>
+        <w:tblCaption w:val="dxfchgvjbknl"/>
+      </w:tblPr>
+      <w:tblGrid>
+        <w:gridCol w:w="2129"/>
+        <w:gridCol w:w="2129"/>
+        <w:gridCol w:w="2129"/>
+        <w:gridCol w:w="2129"/>
+      </w:tblGrid>
+      <w:tr>
+        <w:tc>
+          <w:tcPr>
+            <w:tcW w:w="2129" w:type="dxa"/>
+          </w:tcPr>
+          <w:p>
+            <w:bookmarkStart w:id="0" w:name="_GoBack"/>
+          </w:p>
+        </w:tc>
+        <w:tc>
+          <w:tcPr>
+            <w:tcW w:w="2129" w:type="dxa"/>
+          </w:tcPr>
+          <w:p/>
+        </w:tc>
+        <w:tc>
+          <w:tcPr>
+            <w:tcW w:w="2129" w:type="dxa"/>
+          </w:tcPr>
+          <w:p/>
+        </w:tc>
+        <w:tc>
+          <w:tcPr>
+            <w:tcW w:w="2129" w:type="dxa"/>
+          </w:tcPr>
+          <w:p/>
+        </w:tc>
+      </w:tr>
+      <w:tr>
+        <w:tc>
+          <w:tcPr>
+            <w:tcW w:w="2129" w:type="dxa"/>
+          </w:tcPr>
+          <w:p/>
+        </w:tc>
+        <w:tc>
+          <w:tcPr>
+            <w:tcW w:w="2129" w:type="dxa"/>
+          </w:tcPr>
+          <w:p/>
+        </w:tc>
+        <w:tc>
+          <w:tcPr>
+            <w:tcW w:w="2129" w:type="dxa"/>
+          </w:tcPr>
+          <w:p/>
+        </w:tc>
+        <w:tc>
+          <w:tcPr>
+            <w:tcW w:w="2129" w:type="dxa"/>
+          </w:tcPr>
+          <w:p/>
+        </w:tc>
+      </w:tr>
+      <w:bookmarkEnd w:id="0"/>
     </w:tbl>
     <w:p/>
     <w:sectPr>

</xml_diff>